<commit_message>
Cleaned up collumn names.
</commit_message>
<xml_diff>
--- a/ReadME.docx
+++ b/ReadME.docx
@@ -9,12 +9,6 @@
       <w:r>
         <w:t>README</w:t>
       </w:r>
-      <w:r>
-        <w:rPr>
-          <w:rStyle w:val="FootnoteReference"/>
-        </w:rPr>
-        <w:footnoteReference w:id="1"/>
-      </w:r>
     </w:p>
     <w:p/>
     <w:p>
@@ -30,15 +24,7 @@
     </w:p>
     <w:p>
       <w:r>
-        <w:t xml:space="preserve">R Script: </w:t>
-      </w:r>
-      <w:proofErr w:type="spellStart"/>
-      <w:r>
-        <w:t>run_analysis.R</w:t>
-      </w:r>
-      <w:proofErr w:type="spellEnd"/>
-      <w:r>
-        <w:t xml:space="preserve"> that will accomplish:</w:t>
+        <w:t>R Script: run_analysis.R that will accomplish:</w:t>
       </w:r>
     </w:p>
     <w:p>
@@ -95,10 +81,7 @@
         </w:numPr>
       </w:pPr>
       <w:r>
-        <w:t>Appropriately labels the data set wi</w:t>
-      </w:r>
-      <w:r>
-        <w:t xml:space="preserve">th descriptive variable names. </w:t>
+        <w:t xml:space="preserve">Appropriately labels the data set with descriptive variable names. </w:t>
       </w:r>
     </w:p>
     <w:p>
@@ -119,10 +102,7 @@
         <w:t>independent tidy</w:t>
       </w:r>
       <w:r>
-        <w:t xml:space="preserve"> data </w:t>
-      </w:r>
-      <w:r>
-        <w:t>set with the average of each variable for each activity and each subject</w:t>
+        <w:t xml:space="preserve"> data set with the average of each variable for each activity and each subject</w:t>
       </w:r>
     </w:p>
     <w:p>
@@ -183,7 +163,8 @@
       </w:r>
     </w:p>
     <w:p>
-      <w:proofErr w:type="gramStart"/>
+      <w:bookmarkStart w:id="0" w:name="_GoBack"/>
+      <w:bookmarkEnd w:id="0"/>
       <w:r>
         <w:rPr>
           <w:noProof/>
@@ -191,14 +172,11 @@
         <w:t xml:space="preserve">Data </w:t>
       </w:r>
       <w:r>
-        <w:t xml:space="preserve"> required</w:t>
-      </w:r>
-      <w:proofErr w:type="gramEnd"/>
+        <w:t>required</w:t>
+      </w:r>
       <w:r>
         <w:t xml:space="preserve"> the reading of data into r-stat. </w:t>
       </w:r>
-      <w:bookmarkStart w:id="0" w:name="_GoBack"/>
-      <w:bookmarkEnd w:id="0"/>
     </w:p>
     <w:p/>
     <w:p/>
@@ -258,27 +236,6 @@
       <w:r>
         <w:continuationSeparator/>
       </w:r>
-    </w:p>
-  </w:footnote>
-  <w:footnote w:id="1">
-    <w:p>
-      <w:pPr>
-        <w:pStyle w:val="FootnoteText"/>
-      </w:pPr>
-      <w:r>
-        <w:rPr>
-          <w:rStyle w:val="FootnoteReference"/>
-        </w:rPr>
-        <w:footnoteRef/>
-      </w:r>
-      <w:r>
-        <w:t xml:space="preserve"> Markdown code was generated from a word document using </w:t>
-      </w:r>
-      <w:proofErr w:type="spellStart"/>
-      <w:r>
-        <w:t>pandoc</w:t>
-      </w:r>
-      <w:proofErr w:type="spellEnd"/>
     </w:p>
   </w:footnote>
 </w:footnotes>
@@ -1492,7 +1449,7 @@
 </file>
 
 <file path=customXml/itemProps1.xml><?xml version="1.0" encoding="utf-8"?>
-<ds:datastoreItem xmlns:ds="http://schemas.openxmlformats.org/officeDocument/2006/customXml" ds:itemID="{5291BD6F-AEF3-45E0-89B9-65E92F3341D3}">
+<ds:datastoreItem xmlns:ds="http://schemas.openxmlformats.org/officeDocument/2006/customXml" ds:itemID="{106B5F89-CC03-4453-B643-975FCD3F128A}">
   <ds:schemaRefs>
     <ds:schemaRef ds:uri="http://schemas.openxmlformats.org/officeDocument/2006/bibliography"/>
   </ds:schemaRefs>

</xml_diff>

<commit_message>
Finally adjustments before submission.
</commit_message>
<xml_diff>
--- a/ReadME.docx
+++ b/ReadME.docx
@@ -163,8 +163,6 @@
       </w:r>
     </w:p>
     <w:p>
-      <w:bookmarkStart w:id="0" w:name="_GoBack"/>
-      <w:bookmarkEnd w:id="0"/>
       <w:r>
         <w:rPr>
           <w:noProof/>
@@ -178,6 +176,24 @@
         <w:t xml:space="preserve"> the reading of data into r-stat. </w:t>
       </w:r>
     </w:p>
+    <w:p>
+      <w:r>
+        <w:t xml:space="preserve">Only one script is required to create Tidy data: run_analysis.R </w:t>
+      </w:r>
+    </w:p>
+    <w:p>
+      <w:r>
+        <w:t>This script requires no input to run, but to be located in directory that is above the data directory. The output is the file tidy.txt</w:t>
+      </w:r>
+    </w:p>
+    <w:p>
+      <w:r>
+        <w:t xml:space="preserve">Data is not located in this repository. </w:t>
+      </w:r>
+      <w:bookmarkStart w:id="0" w:name="_GoBack"/>
+      <w:bookmarkEnd w:id="0"/>
+    </w:p>
+    <w:p/>
     <w:p/>
     <w:p/>
     <w:p/>
@@ -1449,7 +1465,7 @@
 </file>
 
 <file path=customXml/itemProps1.xml><?xml version="1.0" encoding="utf-8"?>
-<ds:datastoreItem xmlns:ds="http://schemas.openxmlformats.org/officeDocument/2006/customXml" ds:itemID="{106B5F89-CC03-4453-B643-975FCD3F128A}">
+<ds:datastoreItem xmlns:ds="http://schemas.openxmlformats.org/officeDocument/2006/customXml" ds:itemID="{BC6BF365-D5CB-4D6F-AE02-D8EACED6430D}">
   <ds:schemaRefs>
     <ds:schemaRef ds:uri="http://schemas.openxmlformats.org/officeDocument/2006/bibliography"/>
   </ds:schemaRefs>

</xml_diff>